<commit_message>
update requirements for demo
</commit_message>
<xml_diff>
--- a/hw/Homework10.docx
+++ b/hw/Homework10.docx
@@ -35,8 +35,13 @@
         <w:t xml:space="preserve">Homework Assignment: </w:t>
       </w:r>
       <w:r>
-        <w:t>submit via gradescope</w:t>
-      </w:r>
+        <w:t xml:space="preserve">submit via </w:t>
+      </w:r>
+      <w:proofErr w:type="spellStart"/>
+      <w:r>
+        <w:t>gradescope</w:t>
+      </w:r>
+      <w:proofErr w:type="spellEnd"/>
     </w:p>
     <w:p>
       <w:pPr>
@@ -55,7 +60,21 @@
         <w:t>Complete the development of the example in Lecture 18.</w:t>
       </w:r>
       <w:r>
-        <w:t xml:space="preserve"> Post a photo of the terminal window here or in your bitbucket </w:t>
+        <w:t xml:space="preserve"> Post a </w:t>
+      </w:r>
+      <w:r>
+        <w:t>screen shot</w:t>
+      </w:r>
+      <w:r>
+        <w:t xml:space="preserve"> of the terminal window here or in your </w:t>
+      </w:r>
+      <w:proofErr w:type="spellStart"/>
+      <w:r>
+        <w:t>bitbucket</w:t>
+      </w:r>
+      <w:proofErr w:type="spellEnd"/>
+      <w:r>
+        <w:t xml:space="preserve"> </w:t>
       </w:r>
       <w:r>
         <w:t>repo, showing the display when you enter “?”</w:t>
@@ -65,6 +84,17 @@
       </w:r>
       <w:r>
         <w:t>.</w:t>
+      </w:r>
+      <w:r>
+        <w:t xml:space="preserve"> Also include a photo of the LEDs on your FPGA board matching the non-zero </w:t>
+      </w:r>
+      <w:proofErr w:type="spellStart"/>
+      <w:r>
+        <w:t>Count_Q</w:t>
+      </w:r>
+      <w:proofErr w:type="spellEnd"/>
+      <w:r>
+        <w:t xml:space="preserve"> value.</w:t>
       </w:r>
     </w:p>
     <w:p/>
@@ -158,6 +188,8 @@
         </w:rPr>
         <w:tab/>
       </w:r>
+      <w:proofErr w:type="spellStart"/>
+      <w:proofErr w:type="gramStart"/>
       <w:r>
         <w:rPr>
           <w:rFonts w:ascii="Consolas" w:eastAsia="Times New Roman" w:hAnsi="Consolas" w:cs="Courier New"/>
@@ -165,7 +197,18 @@
           <w:sz w:val="20"/>
           <w:szCs w:val="20"/>
         </w:rPr>
-        <w:t>maxCount &lt;= (others =&gt; '1');</w:t>
+        <w:t>maxCount</w:t>
+      </w:r>
+      <w:proofErr w:type="spellEnd"/>
+      <w:proofErr w:type="gramEnd"/>
+      <w:r>
+        <w:rPr>
+          <w:rFonts w:ascii="Consolas" w:eastAsia="Times New Roman" w:hAnsi="Consolas" w:cs="Courier New"/>
+          <w:color w:val="333333"/>
+          <w:sz w:val="20"/>
+          <w:szCs w:val="20"/>
+        </w:rPr>
+        <w:t xml:space="preserve"> &lt;= (others =&gt; '1');</w:t>
       </w:r>
     </w:p>
     <w:p>
@@ -212,10 +255,7 @@
         <w:t>).</w:t>
       </w:r>
       <w:r>
-        <w:t xml:space="preserve"> </w:t>
-      </w:r>
-      <w:r>
-        <w:t xml:space="preserve">The demo should show your count incrementing until the Roll signal goes high.  </w:t>
+        <w:t xml:space="preserve"> The demo should show your count incrementing until the Roll signal goes high.  </w:t>
       </w:r>
       <w:r>
         <w:t xml:space="preserve"> Be prepared to demo your circui</w:t>
@@ -224,15 +264,22 @@
         <w:t>t at the beginning of Lesson 19</w:t>
       </w:r>
       <w:r>
-        <w:t xml:space="preserve"> to your instructore</w:t>
-      </w:r>
-      <w:bookmarkStart w:id="0" w:name="_GoBack"/>
-      <w:bookmarkEnd w:id="0"/>
+        <w:t xml:space="preserve"> to your </w:t>
+      </w:r>
+      <w:r>
+        <w:t>instructor</w:t>
+      </w:r>
       <w:r>
         <w:t xml:space="preserve"> or upload a video</w:t>
       </w:r>
       <w:r>
-        <w:t xml:space="preserve"> or upload a terminal screen shot showing the “?” output with the count value just before rollover (roll = ‘0’), and then the screen shot showing the “?” with the count as roll = “1”</w:t>
+        <w:t xml:space="preserve"> or upload a terminal screen shot showing the “?” output with the count value just before rollover (</w:t>
+      </w:r>
+      <w:r>
+        <w:t>while roll is still</w:t>
+      </w:r>
+      <w:r>
+        <w:t xml:space="preserve"> ‘0’), and then the screen shot showing the “?” with the count as roll = “1”</w:t>
       </w:r>
       <w:r>
         <w:t>.  Also see Lec18_Install_short_version.pdf for more hints.</w:t>
@@ -264,9 +311,9 @@
       <w:r>
         <w:t>Optional:  To get ahead for next class, go ahead and do “step 0” in Lec19_Install_short_version.pdf”</w:t>
       </w:r>
+      <w:bookmarkStart w:id="0" w:name="_GoBack"/>
+      <w:bookmarkEnd w:id="0"/>
     </w:p>
-    <w:p/>
-    <w:p/>
     <w:p>
       <w:pPr>
         <w:pStyle w:val="Heading2"/>
@@ -289,6 +336,7 @@
           <w:sz w:val="47"/>
           <w:szCs w:val="47"/>
         </w:rPr>
+        <w:lastRenderedPageBreak/>
         <w:t>Developed Lecture 18 Block Diagram</w:t>
       </w:r>
     </w:p>
@@ -428,7 +476,23 @@
           <w:rFonts w:ascii="Consolas" w:hAnsi="Consolas"/>
           <w:color w:val="333333"/>
         </w:rPr>
-        <w:t>'Invoking: MicroBlaze Print Size'</w:t>
+        <w:t xml:space="preserve">'Invoking: </w:t>
+      </w:r>
+      <w:proofErr w:type="spellStart"/>
+      <w:r>
+        <w:rPr>
+          <w:rFonts w:ascii="Consolas" w:hAnsi="Consolas"/>
+          <w:color w:val="333333"/>
+        </w:rPr>
+        <w:t>MicroBlaze</w:t>
+      </w:r>
+      <w:proofErr w:type="spellEnd"/>
+      <w:r>
+        <w:rPr>
+          <w:rFonts w:ascii="Consolas" w:hAnsi="Consolas"/>
+          <w:color w:val="333333"/>
+        </w:rPr>
+        <w:t xml:space="preserve"> Print Size'</w:t>
       </w:r>
     </w:p>
     <w:p>
@@ -442,12 +506,30 @@
           <w:color w:val="333333"/>
         </w:rPr>
       </w:pPr>
-      <w:r>
-        <w:rPr>
-          <w:rFonts w:ascii="Consolas" w:hAnsi="Consolas"/>
-          <w:color w:val="333333"/>
-        </w:rPr>
-        <w:t>mb-size lab3.elf  |tee "lab3.elf.size"</w:t>
+      <w:proofErr w:type="spellStart"/>
+      <w:proofErr w:type="gramStart"/>
+      <w:r>
+        <w:rPr>
+          <w:rFonts w:ascii="Consolas" w:hAnsi="Consolas"/>
+          <w:color w:val="333333"/>
+        </w:rPr>
+        <w:t>mb</w:t>
+      </w:r>
+      <w:proofErr w:type="spellEnd"/>
+      <w:r>
+        <w:rPr>
+          <w:rFonts w:ascii="Consolas" w:hAnsi="Consolas"/>
+          <w:color w:val="333333"/>
+        </w:rPr>
+        <w:t>-size</w:t>
+      </w:r>
+      <w:proofErr w:type="gramEnd"/>
+      <w:r>
+        <w:rPr>
+          <w:rFonts w:ascii="Consolas" w:hAnsi="Consolas"/>
+          <w:color w:val="333333"/>
+        </w:rPr>
+        <w:t xml:space="preserve"> lab3.elf  |tee "lab3.elf.size"</w:t>
       </w:r>
     </w:p>
     <w:p>
@@ -466,7 +548,55 @@
           <w:rFonts w:ascii="Consolas" w:hAnsi="Consolas"/>
           <w:color w:val="333333"/>
         </w:rPr>
-        <w:t xml:space="preserve">   text          data           bss           dec           hex       filename</w:t>
+        <w:t xml:space="preserve">   </w:t>
+      </w:r>
+      <w:proofErr w:type="gramStart"/>
+      <w:r>
+        <w:rPr>
+          <w:rFonts w:ascii="Consolas" w:hAnsi="Consolas"/>
+          <w:color w:val="333333"/>
+        </w:rPr>
+        <w:t>text</w:t>
+      </w:r>
+      <w:proofErr w:type="gramEnd"/>
+      <w:r>
+        <w:rPr>
+          <w:rFonts w:ascii="Consolas" w:hAnsi="Consolas"/>
+          <w:color w:val="333333"/>
+        </w:rPr>
+        <w:t xml:space="preserve">          data           </w:t>
+      </w:r>
+      <w:proofErr w:type="spellStart"/>
+      <w:r>
+        <w:rPr>
+          <w:rFonts w:ascii="Consolas" w:hAnsi="Consolas"/>
+          <w:color w:val="333333"/>
+        </w:rPr>
+        <w:t>bss</w:t>
+      </w:r>
+      <w:proofErr w:type="spellEnd"/>
+      <w:r>
+        <w:rPr>
+          <w:rFonts w:ascii="Consolas" w:hAnsi="Consolas"/>
+          <w:color w:val="333333"/>
+        </w:rPr>
+        <w:t xml:space="preserve">           </w:t>
+      </w:r>
+      <w:proofErr w:type="spellStart"/>
+      <w:r>
+        <w:rPr>
+          <w:rFonts w:ascii="Consolas" w:hAnsi="Consolas"/>
+          <w:color w:val="333333"/>
+        </w:rPr>
+        <w:t>dec</w:t>
+      </w:r>
+      <w:proofErr w:type="spellEnd"/>
+      <w:r>
+        <w:rPr>
+          <w:rFonts w:ascii="Consolas" w:hAnsi="Consolas"/>
+          <w:color w:val="333333"/>
+        </w:rPr>
+        <w:t xml:space="preserve">           hex       filename</w:t>
       </w:r>
     </w:p>
     <w:p>
@@ -554,7 +684,39 @@
           <w:rFonts w:ascii="Consolas" w:hAnsi="Consolas"/>
           <w:color w:val="333333"/>
         </w:rPr>
-        <w:t>Invoking: MicroBlaze gcc linker</w:t>
+        <w:t xml:space="preserve">Invoking: </w:t>
+      </w:r>
+      <w:proofErr w:type="spellStart"/>
+      <w:r>
+        <w:rPr>
+          <w:rFonts w:ascii="Consolas" w:hAnsi="Consolas"/>
+          <w:color w:val="333333"/>
+        </w:rPr>
+        <w:t>MicroBlaze</w:t>
+      </w:r>
+      <w:proofErr w:type="spellEnd"/>
+      <w:r>
+        <w:rPr>
+          <w:rFonts w:ascii="Consolas" w:hAnsi="Consolas"/>
+          <w:color w:val="333333"/>
+        </w:rPr>
+        <w:t xml:space="preserve"> </w:t>
+      </w:r>
+      <w:proofErr w:type="spellStart"/>
+      <w:r>
+        <w:rPr>
+          <w:rFonts w:ascii="Consolas" w:hAnsi="Consolas"/>
+          <w:color w:val="333333"/>
+        </w:rPr>
+        <w:t>gcc</w:t>
+      </w:r>
+      <w:proofErr w:type="spellEnd"/>
+      <w:r>
+        <w:rPr>
+          <w:rFonts w:ascii="Consolas" w:hAnsi="Consolas"/>
+          <w:color w:val="333333"/>
+        </w:rPr>
+        <w:t xml:space="preserve"> linker</w:t>
       </w:r>
     </w:p>
     <w:p>
@@ -568,12 +730,165 @@
           <w:color w:val="333333"/>
         </w:rPr>
       </w:pPr>
-      <w:r>
-        <w:rPr>
-          <w:rFonts w:ascii="Consolas" w:hAnsi="Consolas"/>
-          <w:color w:val="333333"/>
-        </w:rPr>
-        <w:t>mb-gcc -Wl,-T -Wl, bla bla bla  -Wl,--start-group,-lxil,-lgcc,-lc,--end-group</w:t>
+      <w:proofErr w:type="spellStart"/>
+      <w:r>
+        <w:rPr>
+          <w:rFonts w:ascii="Consolas" w:hAnsi="Consolas"/>
+          <w:color w:val="333333"/>
+        </w:rPr>
+        <w:t>mb-gcc</w:t>
+      </w:r>
+      <w:proofErr w:type="spellEnd"/>
+      <w:r>
+        <w:rPr>
+          <w:rFonts w:ascii="Consolas" w:hAnsi="Consolas"/>
+          <w:color w:val="333333"/>
+        </w:rPr>
+        <w:t xml:space="preserve"> -</w:t>
+      </w:r>
+      <w:proofErr w:type="spellStart"/>
+      <w:r>
+        <w:rPr>
+          <w:rFonts w:ascii="Consolas" w:hAnsi="Consolas"/>
+          <w:color w:val="333333"/>
+        </w:rPr>
+        <w:t>Wl</w:t>
+      </w:r>
+      <w:proofErr w:type="spellEnd"/>
+      <w:r>
+        <w:rPr>
+          <w:rFonts w:ascii="Consolas" w:hAnsi="Consolas"/>
+          <w:color w:val="333333"/>
+        </w:rPr>
+        <w:t>,-T -</w:t>
+      </w:r>
+      <w:proofErr w:type="spellStart"/>
+      <w:r>
+        <w:rPr>
+          <w:rFonts w:ascii="Consolas" w:hAnsi="Consolas"/>
+          <w:color w:val="333333"/>
+        </w:rPr>
+        <w:t>Wl</w:t>
+      </w:r>
+      <w:proofErr w:type="spellEnd"/>
+      <w:r>
+        <w:rPr>
+          <w:rFonts w:ascii="Consolas" w:hAnsi="Consolas"/>
+          <w:color w:val="333333"/>
+        </w:rPr>
+        <w:t xml:space="preserve">, </w:t>
+      </w:r>
+      <w:proofErr w:type="spellStart"/>
+      <w:r>
+        <w:rPr>
+          <w:rFonts w:ascii="Consolas" w:hAnsi="Consolas"/>
+          <w:color w:val="333333"/>
+        </w:rPr>
+        <w:t>bla</w:t>
+      </w:r>
+      <w:proofErr w:type="spellEnd"/>
+      <w:r>
+        <w:rPr>
+          <w:rFonts w:ascii="Consolas" w:hAnsi="Consolas"/>
+          <w:color w:val="333333"/>
+        </w:rPr>
+        <w:t xml:space="preserve"> </w:t>
+      </w:r>
+      <w:proofErr w:type="spellStart"/>
+      <w:r>
+        <w:rPr>
+          <w:rFonts w:ascii="Consolas" w:hAnsi="Consolas"/>
+          <w:color w:val="333333"/>
+        </w:rPr>
+        <w:t>bla</w:t>
+      </w:r>
+      <w:proofErr w:type="spellEnd"/>
+      <w:r>
+        <w:rPr>
+          <w:rFonts w:ascii="Consolas" w:hAnsi="Consolas"/>
+          <w:color w:val="333333"/>
+        </w:rPr>
+        <w:t xml:space="preserve"> </w:t>
+      </w:r>
+      <w:proofErr w:type="spellStart"/>
+      <w:r>
+        <w:rPr>
+          <w:rFonts w:ascii="Consolas" w:hAnsi="Consolas"/>
+          <w:color w:val="333333"/>
+        </w:rPr>
+        <w:t>bla</w:t>
+      </w:r>
+      <w:proofErr w:type="spellEnd"/>
+      <w:r>
+        <w:rPr>
+          <w:rFonts w:ascii="Consolas" w:hAnsi="Consolas"/>
+          <w:color w:val="333333"/>
+        </w:rPr>
+        <w:t xml:space="preserve">  -</w:t>
+      </w:r>
+      <w:proofErr w:type="spellStart"/>
+      <w:r>
+        <w:rPr>
+          <w:rFonts w:ascii="Consolas" w:hAnsi="Consolas"/>
+          <w:color w:val="333333"/>
+        </w:rPr>
+        <w:t>Wl</w:t>
+      </w:r>
+      <w:proofErr w:type="spellEnd"/>
+      <w:r>
+        <w:rPr>
+          <w:rFonts w:ascii="Consolas" w:hAnsi="Consolas"/>
+          <w:color w:val="333333"/>
+        </w:rPr>
+        <w:t>,--start-group,-</w:t>
+      </w:r>
+      <w:proofErr w:type="spellStart"/>
+      <w:r>
+        <w:rPr>
+          <w:rFonts w:ascii="Consolas" w:hAnsi="Consolas"/>
+          <w:color w:val="333333"/>
+        </w:rPr>
+        <w:t>lxil</w:t>
+      </w:r>
+      <w:proofErr w:type="spellEnd"/>
+      <w:r>
+        <w:rPr>
+          <w:rFonts w:ascii="Consolas" w:hAnsi="Consolas"/>
+          <w:color w:val="333333"/>
+        </w:rPr>
+        <w:t>,-</w:t>
+      </w:r>
+      <w:proofErr w:type="spellStart"/>
+      <w:r>
+        <w:rPr>
+          <w:rFonts w:ascii="Consolas" w:hAnsi="Consolas"/>
+          <w:color w:val="333333"/>
+        </w:rPr>
+        <w:t>lgcc</w:t>
+      </w:r>
+      <w:proofErr w:type="spellEnd"/>
+      <w:r>
+        <w:rPr>
+          <w:rFonts w:ascii="Consolas" w:hAnsi="Consolas"/>
+          <w:color w:val="333333"/>
+        </w:rPr>
+        <w:t>,-</w:t>
+      </w:r>
+      <w:proofErr w:type="spellStart"/>
+      <w:r>
+        <w:rPr>
+          <w:rFonts w:ascii="Consolas" w:hAnsi="Consolas"/>
+          <w:color w:val="333333"/>
+        </w:rPr>
+        <w:t>lc</w:t>
+      </w:r>
+      <w:proofErr w:type="spellEnd"/>
+      <w:r>
+        <w:rPr>
+          <w:rFonts w:ascii="Consolas" w:hAnsi="Consolas"/>
+          <w:color w:val="333333"/>
+        </w:rPr>
+        <w:t>,--end-group</w:t>
       </w:r>
     </w:p>
     <w:p>
@@ -592,7 +907,39 @@
           <w:rFonts w:ascii="Consolas" w:hAnsi="Consolas"/>
           <w:color w:val="333333"/>
         </w:rPr>
-        <w:t>c:/xilinx/14.7/ise_ds/edk/gnu/ bla bla /ld.exe: lec18.elf section `.stack' will not fit in region `microblaze_0_i_bram_ctrl_microblaze_0_d_bram_ctrl'</w:t>
+        <w:t xml:space="preserve">c:/xilinx/14.7/ise_ds/edk/gnu/ </w:t>
+      </w:r>
+      <w:proofErr w:type="spellStart"/>
+      <w:r>
+        <w:rPr>
+          <w:rFonts w:ascii="Consolas" w:hAnsi="Consolas"/>
+          <w:color w:val="333333"/>
+        </w:rPr>
+        <w:t>bla</w:t>
+      </w:r>
+      <w:proofErr w:type="spellEnd"/>
+      <w:r>
+        <w:rPr>
+          <w:rFonts w:ascii="Consolas" w:hAnsi="Consolas"/>
+          <w:color w:val="333333"/>
+        </w:rPr>
+        <w:t xml:space="preserve"> </w:t>
+      </w:r>
+      <w:proofErr w:type="spellStart"/>
+      <w:r>
+        <w:rPr>
+          <w:rFonts w:ascii="Consolas" w:hAnsi="Consolas"/>
+          <w:color w:val="333333"/>
+        </w:rPr>
+        <w:t>bla</w:t>
+      </w:r>
+      <w:proofErr w:type="spellEnd"/>
+      <w:r>
+        <w:rPr>
+          <w:rFonts w:ascii="Consolas" w:hAnsi="Consolas"/>
+          <w:color w:val="333333"/>
+        </w:rPr>
+        <w:t xml:space="preserve"> /ld.exe: lec18.elf section `.stack' will not fit in region `microblaze_0_i_bram_ctrl_microblaze_0_d_bram_ctrl'</w:t>
       </w:r>
     </w:p>
     <w:p>
@@ -611,8 +958,39 @@
           <w:rFonts w:ascii="Consolas" w:hAnsi="Consolas"/>
           <w:color w:val="333333"/>
         </w:rPr>
-        <w:lastRenderedPageBreak/>
-        <w:t>c:/xilinx/14.7/ise_ds/edk/gnu/ bla bla /ld.exe: region `microblaze_0_i_bram_ctrl_microblaze_0_d_bram_ctrl' overflowed by 80 bytes</w:t>
+        <w:t xml:space="preserve">c:/xilinx/14.7/ise_ds/edk/gnu/ </w:t>
+      </w:r>
+      <w:proofErr w:type="spellStart"/>
+      <w:r>
+        <w:rPr>
+          <w:rFonts w:ascii="Consolas" w:hAnsi="Consolas"/>
+          <w:color w:val="333333"/>
+        </w:rPr>
+        <w:t>bla</w:t>
+      </w:r>
+      <w:proofErr w:type="spellEnd"/>
+      <w:r>
+        <w:rPr>
+          <w:rFonts w:ascii="Consolas" w:hAnsi="Consolas"/>
+          <w:color w:val="333333"/>
+        </w:rPr>
+        <w:t xml:space="preserve"> </w:t>
+      </w:r>
+      <w:proofErr w:type="spellStart"/>
+      <w:r>
+        <w:rPr>
+          <w:rFonts w:ascii="Consolas" w:hAnsi="Consolas"/>
+          <w:color w:val="333333"/>
+        </w:rPr>
+        <w:t>bla</w:t>
+      </w:r>
+      <w:proofErr w:type="spellEnd"/>
+      <w:r>
+        <w:rPr>
+          <w:rFonts w:ascii="Consolas" w:hAnsi="Consolas"/>
+          <w:color w:val="333333"/>
+        </w:rPr>
+        <w:t xml:space="preserve"> /ld.exe: region `microblaze_0_i_bram_ctrl_microblaze_0_d_bram_ctrl' overflowed by 80 bytes</w:t>
       </w:r>
     </w:p>
     <w:p>
@@ -631,7 +1009,26 @@
           <w:rFonts w:ascii="Consolas" w:hAnsi="Consolas"/>
           <w:color w:val="333333"/>
         </w:rPr>
-        <w:t>collect2: ld returned 1 exit status</w:t>
+        <w:lastRenderedPageBreak/>
+        <w:t xml:space="preserve">collect2: </w:t>
+      </w:r>
+      <w:proofErr w:type="spellStart"/>
+      <w:proofErr w:type="gramStart"/>
+      <w:r>
+        <w:rPr>
+          <w:rFonts w:ascii="Consolas" w:hAnsi="Consolas"/>
+          <w:color w:val="333333"/>
+        </w:rPr>
+        <w:t>ld</w:t>
+      </w:r>
+      <w:proofErr w:type="spellEnd"/>
+      <w:proofErr w:type="gramEnd"/>
+      <w:r>
+        <w:rPr>
+          <w:rFonts w:ascii="Consolas" w:hAnsi="Consolas"/>
+          <w:color w:val="333333"/>
+        </w:rPr>
+        <w:t xml:space="preserve"> returned 1 exit status</w:t>
       </w:r>
     </w:p>
     <w:p>
@@ -645,12 +1042,21 @@
           <w:color w:val="333333"/>
         </w:rPr>
       </w:pPr>
-      <w:r>
-        <w:rPr>
-          <w:rFonts w:ascii="Consolas" w:hAnsi="Consolas"/>
-          <w:color w:val="333333"/>
-        </w:rPr>
-        <w:t>make: *** [lec18.elf] Error 1</w:t>
+      <w:proofErr w:type="gramStart"/>
+      <w:r>
+        <w:rPr>
+          <w:rFonts w:ascii="Consolas" w:hAnsi="Consolas"/>
+          <w:color w:val="333333"/>
+        </w:rPr>
+        <w:t>make</w:t>
+      </w:r>
+      <w:proofErr w:type="gramEnd"/>
+      <w:r>
+        <w:rPr>
+          <w:rFonts w:ascii="Consolas" w:hAnsi="Consolas"/>
+          <w:color w:val="333333"/>
+        </w:rPr>
+        <w:t>: *** [lec18.elf] Error 1</w:t>
       </w:r>
     </w:p>
     <w:p>
@@ -684,7 +1090,139 @@
           <w:szCs w:val="21"/>
           <w:shd w:val="clear" w:color="auto" w:fill="FFFFFF"/>
         </w:rPr>
-        <w:t>Look at the MicroBlaze Print Size address editor and you will find that the value under dec (size of your program (instructions + data) in decimal bytes) is the 32k you allocated in Vivado for the microblaze memory. You should be good but potentially you may have to increase the size of the instruction and data memory in Vivado and recompile (see figure below). As you will see in the Print Size output above, I ran into this problem when my program JUST exceeded the 16K I had allocated for it in Vivado. </w:t>
+        <w:t xml:space="preserve">Look at the </w:t>
+      </w:r>
+      <w:proofErr w:type="spellStart"/>
+      <w:r>
+        <w:rPr>
+          <w:rFonts w:ascii="Helvetica" w:hAnsi="Helvetica" w:cs="Helvetica"/>
+          <w:color w:val="333333"/>
+          <w:sz w:val="21"/>
+          <w:szCs w:val="21"/>
+          <w:shd w:val="clear" w:color="auto" w:fill="FFFFFF"/>
+        </w:rPr>
+        <w:t>MicroBlaze</w:t>
+      </w:r>
+      <w:proofErr w:type="spellEnd"/>
+      <w:r>
+        <w:rPr>
+          <w:rFonts w:ascii="Helvetica" w:hAnsi="Helvetica" w:cs="Helvetica"/>
+          <w:color w:val="333333"/>
+          <w:sz w:val="21"/>
+          <w:szCs w:val="21"/>
+          <w:shd w:val="clear" w:color="auto" w:fill="FFFFFF"/>
+        </w:rPr>
+        <w:t xml:space="preserve"> Print Size address editor and you will find that the value under </w:t>
+      </w:r>
+      <w:proofErr w:type="spellStart"/>
+      <w:r>
+        <w:rPr>
+          <w:rFonts w:ascii="Helvetica" w:hAnsi="Helvetica" w:cs="Helvetica"/>
+          <w:color w:val="333333"/>
+          <w:sz w:val="21"/>
+          <w:szCs w:val="21"/>
+          <w:shd w:val="clear" w:color="auto" w:fill="FFFFFF"/>
+        </w:rPr>
+        <w:t>dec</w:t>
+      </w:r>
+      <w:proofErr w:type="spellEnd"/>
+      <w:r>
+        <w:rPr>
+          <w:rFonts w:ascii="Helvetica" w:hAnsi="Helvetica" w:cs="Helvetica"/>
+          <w:color w:val="333333"/>
+          <w:sz w:val="21"/>
+          <w:szCs w:val="21"/>
+          <w:shd w:val="clear" w:color="auto" w:fill="FFFFFF"/>
+        </w:rPr>
+        <w:t xml:space="preserve"> (size of your program (instructions + data) in decimal bytes) is the 32k you allocated in </w:t>
+      </w:r>
+      <w:proofErr w:type="spellStart"/>
+      <w:r>
+        <w:rPr>
+          <w:rFonts w:ascii="Helvetica" w:hAnsi="Helvetica" w:cs="Helvetica"/>
+          <w:color w:val="333333"/>
+          <w:sz w:val="21"/>
+          <w:szCs w:val="21"/>
+          <w:shd w:val="clear" w:color="auto" w:fill="FFFFFF"/>
+        </w:rPr>
+        <w:t>Vivado</w:t>
+      </w:r>
+      <w:proofErr w:type="spellEnd"/>
+      <w:r>
+        <w:rPr>
+          <w:rFonts w:ascii="Helvetica" w:hAnsi="Helvetica" w:cs="Helvetica"/>
+          <w:color w:val="333333"/>
+          <w:sz w:val="21"/>
+          <w:szCs w:val="21"/>
+          <w:shd w:val="clear" w:color="auto" w:fill="FFFFFF"/>
+        </w:rPr>
+        <w:t xml:space="preserve"> for the </w:t>
+      </w:r>
+      <w:proofErr w:type="spellStart"/>
+      <w:r>
+        <w:rPr>
+          <w:rFonts w:ascii="Helvetica" w:hAnsi="Helvetica" w:cs="Helvetica"/>
+          <w:color w:val="333333"/>
+          <w:sz w:val="21"/>
+          <w:szCs w:val="21"/>
+          <w:shd w:val="clear" w:color="auto" w:fill="FFFFFF"/>
+        </w:rPr>
+        <w:t>microblaze</w:t>
+      </w:r>
+      <w:proofErr w:type="spellEnd"/>
+      <w:r>
+        <w:rPr>
+          <w:rFonts w:ascii="Helvetica" w:hAnsi="Helvetica" w:cs="Helvetica"/>
+          <w:color w:val="333333"/>
+          <w:sz w:val="21"/>
+          <w:szCs w:val="21"/>
+          <w:shd w:val="clear" w:color="auto" w:fill="FFFFFF"/>
+        </w:rPr>
+        <w:t xml:space="preserve"> memory. You should be good but potentially you may have to increase the size of the instruction and data memory in </w:t>
+      </w:r>
+      <w:proofErr w:type="spellStart"/>
+      <w:r>
+        <w:rPr>
+          <w:rFonts w:ascii="Helvetica" w:hAnsi="Helvetica" w:cs="Helvetica"/>
+          <w:color w:val="333333"/>
+          <w:sz w:val="21"/>
+          <w:szCs w:val="21"/>
+          <w:shd w:val="clear" w:color="auto" w:fill="FFFFFF"/>
+        </w:rPr>
+        <w:t>Vivado</w:t>
+      </w:r>
+      <w:proofErr w:type="spellEnd"/>
+      <w:r>
+        <w:rPr>
+          <w:rFonts w:ascii="Helvetica" w:hAnsi="Helvetica" w:cs="Helvetica"/>
+          <w:color w:val="333333"/>
+          <w:sz w:val="21"/>
+          <w:szCs w:val="21"/>
+          <w:shd w:val="clear" w:color="auto" w:fill="FFFFFF"/>
+        </w:rPr>
+        <w:t xml:space="preserve"> and recompile (see figure below). As you will see in the Print Size output above, I ran into this problem when my program JUST exceeded the 16K I had allocated for it in </w:t>
+      </w:r>
+      <w:proofErr w:type="spellStart"/>
+      <w:r>
+        <w:rPr>
+          <w:rFonts w:ascii="Helvetica" w:hAnsi="Helvetica" w:cs="Helvetica"/>
+          <w:color w:val="333333"/>
+          <w:sz w:val="21"/>
+          <w:szCs w:val="21"/>
+          <w:shd w:val="clear" w:color="auto" w:fill="FFFFFF"/>
+        </w:rPr>
+        <w:t>Vivado</w:t>
+      </w:r>
+      <w:proofErr w:type="spellEnd"/>
+      <w:r>
+        <w:rPr>
+          <w:rFonts w:ascii="Helvetica" w:hAnsi="Helvetica" w:cs="Helvetica"/>
+          <w:color w:val="333333"/>
+          <w:sz w:val="21"/>
+          <w:szCs w:val="21"/>
+          <w:shd w:val="clear" w:color="auto" w:fill="FFFFFF"/>
+        </w:rPr>
+        <w:t>. </w:t>
       </w:r>
       <w:r>
         <w:rPr>
@@ -774,7 +1312,51 @@
           <w:szCs w:val="21"/>
           <w:shd w:val="clear" w:color="auto" w:fill="FFFFFF"/>
         </w:rPr>
-        <w:t>After you make this change, you will need to increase the stack and heap space inside SDK. Since you already started with 32K you may only have to increase the stack and heap in SDK. To do this, open the linker script (lscript.ld) and then increase the size of your memory to reflect the size entered in Vivado. Finally you can increase the stack and heap sizes to cover that needed in the error message. </w:t>
+        <w:t>After you make this change, you will need to increase the stack and heap space inside SDK. Since you already started with 32K you may only have to increase the stack and heap in SDK. To do this, open the linker script (</w:t>
+      </w:r>
+      <w:proofErr w:type="spellStart"/>
+      <w:r>
+        <w:rPr>
+          <w:rFonts w:ascii="Helvetica" w:hAnsi="Helvetica" w:cs="Helvetica"/>
+          <w:color w:val="333333"/>
+          <w:sz w:val="21"/>
+          <w:szCs w:val="21"/>
+          <w:shd w:val="clear" w:color="auto" w:fill="FFFFFF"/>
+        </w:rPr>
+        <w:t>lscript.ld</w:t>
+      </w:r>
+      <w:proofErr w:type="spellEnd"/>
+      <w:r>
+        <w:rPr>
+          <w:rFonts w:ascii="Helvetica" w:hAnsi="Helvetica" w:cs="Helvetica"/>
+          <w:color w:val="333333"/>
+          <w:sz w:val="21"/>
+          <w:szCs w:val="21"/>
+          <w:shd w:val="clear" w:color="auto" w:fill="FFFFFF"/>
+        </w:rPr>
+        <w:t xml:space="preserve">) and then increase the size of your memory to reflect the size entered in </w:t>
+      </w:r>
+      <w:proofErr w:type="spellStart"/>
+      <w:r>
+        <w:rPr>
+          <w:rFonts w:ascii="Helvetica" w:hAnsi="Helvetica" w:cs="Helvetica"/>
+          <w:color w:val="333333"/>
+          <w:sz w:val="21"/>
+          <w:szCs w:val="21"/>
+          <w:shd w:val="clear" w:color="auto" w:fill="FFFFFF"/>
+        </w:rPr>
+        <w:t>Vivado</w:t>
+      </w:r>
+      <w:proofErr w:type="spellEnd"/>
+      <w:r>
+        <w:rPr>
+          <w:rFonts w:ascii="Helvetica" w:hAnsi="Helvetica" w:cs="Helvetica"/>
+          <w:color w:val="333333"/>
+          <w:sz w:val="21"/>
+          <w:szCs w:val="21"/>
+          <w:shd w:val="clear" w:color="auto" w:fill="FFFFFF"/>
+        </w:rPr>
+        <w:t>. Finally you can increase the stack and heap sizes to cover that needed in the error message. </w:t>
       </w:r>
       <w:r>
         <w:rPr>
@@ -968,7 +1550,7 @@
         <w:rFonts w:asciiTheme="majorHAnsi" w:eastAsiaTheme="majorEastAsia" w:hAnsiTheme="majorHAnsi" w:cstheme="majorBidi"/>
         <w:noProof/>
       </w:rPr>
-      <w:t>1</w:t>
+      <w:t>3</w:t>
     </w:r>
     <w:r>
       <w:rPr>
@@ -5016,21 +5598,21 @@
 </file>
 
 <file path=customXml/item1.xml><?xml version="1.0" encoding="utf-8"?>
+<?mso-contentType ?>
+<FormTemplates xmlns="http://schemas.microsoft.com/sharepoint/v3/contenttype/forms">
+  <Display>DocumentLibraryForm</Display>
+  <Edit>DocumentLibraryForm</Edit>
+  <New>DocumentLibraryForm</New>
+</FormTemplates>
+</file>
+
+<file path=customXml/item2.xml><?xml version="1.0" encoding="utf-8"?>
 <p:properties xmlns:p="http://schemas.microsoft.com/office/2006/metadata/properties" xmlns:xsi="http://www.w3.org/2001/XMLSchema-instance" xmlns:pc="http://schemas.microsoft.com/office/infopath/2007/PartnerControls">
   <documentManagement>
     <_ip_UnifiedCompliancePolicyUIAction xmlns="http://schemas.microsoft.com/sharepoint/v3" xsi:nil="true"/>
     <_ip_UnifiedCompliancePolicyProperties xmlns="http://schemas.microsoft.com/sharepoint/v3" xsi:nil="true"/>
   </documentManagement>
 </p:properties>
-</file>
-
-<file path=customXml/item2.xml><?xml version="1.0" encoding="utf-8"?>
-<?mso-contentType ?>
-<FormTemplates xmlns="http://schemas.microsoft.com/sharepoint/v3/contenttype/forms">
-  <Display>DocumentLibraryForm</Display>
-  <Edit>DocumentLibraryForm</Edit>
-  <New>DocumentLibraryForm</New>
-</FormTemplates>
 </file>
 
 <file path=customXml/item3.xml><?xml version="1.0" encoding="utf-8"?>
@@ -5278,27 +5860,27 @@
 </file>
 
 <file path=customXml/itemProps1.xml><?xml version="1.0" encoding="utf-8"?>
+<ds:datastoreItem xmlns:ds="http://schemas.openxmlformats.org/officeDocument/2006/customXml" ds:itemID="{EFD11D9B-DD03-449E-AAE1-E0391A7B3E6D}">
+  <ds:schemaRefs>
+    <ds:schemaRef ds:uri="http://schemas.microsoft.com/sharepoint/v3/contenttype/forms"/>
+  </ds:schemaRefs>
+</ds:datastoreItem>
+</file>
+
+<file path=customXml/itemProps2.xml><?xml version="1.0" encoding="utf-8"?>
 <ds:datastoreItem xmlns:ds="http://schemas.openxmlformats.org/officeDocument/2006/customXml" ds:itemID="{1C135EA6-528A-444C-9AE6-AA5A40FD3496}">
   <ds:schemaRefs>
-    <ds:schemaRef ds:uri="http://purl.org/dc/elements/1.1/"/>
-    <ds:schemaRef ds:uri="http://schemas.microsoft.com/office/2006/metadata/properties"/>
     <ds:schemaRef ds:uri="http://schemas.microsoft.com/sharepoint/v3"/>
     <ds:schemaRef ds:uri="http://purl.org/dc/terms/"/>
     <ds:schemaRef ds:uri="http://schemas.microsoft.com/office/2006/documentManagement/types"/>
     <ds:schemaRef ds:uri="http://purl.org/dc/dcmitype/"/>
     <ds:schemaRef ds:uri="http://schemas.microsoft.com/office/infopath/2007/PartnerControls"/>
+    <ds:schemaRef ds:uri="http://purl.org/dc/elements/1.1/"/>
+    <ds:schemaRef ds:uri="http://schemas.microsoft.com/office/2006/metadata/properties"/>
     <ds:schemaRef ds:uri="http://schemas.openxmlformats.org/package/2006/metadata/core-properties"/>
     <ds:schemaRef ds:uri="0cac4c72-2dee-4718-9f83-e133bcf0cc7c"/>
     <ds:schemaRef ds:uri="ccb45925-e721-480f-9825-d50a67497082"/>
     <ds:schemaRef ds:uri="http://www.w3.org/XML/1998/namespace"/>
-  </ds:schemaRefs>
-</ds:datastoreItem>
-</file>
-
-<file path=customXml/itemProps2.xml><?xml version="1.0" encoding="utf-8"?>
-<ds:datastoreItem xmlns:ds="http://schemas.openxmlformats.org/officeDocument/2006/customXml" ds:itemID="{EFD11D9B-DD03-449E-AAE1-E0391A7B3E6D}">
-  <ds:schemaRefs>
-    <ds:schemaRef ds:uri="http://schemas.microsoft.com/sharepoint/v3/contenttype/forms"/>
   </ds:schemaRefs>
 </ds:datastoreItem>
 </file>
@@ -5324,7 +5906,7 @@
 </file>
 
 <file path=customXml/itemProps4.xml><?xml version="1.0" encoding="utf-8"?>
-<ds:datastoreItem xmlns:ds="http://schemas.openxmlformats.org/officeDocument/2006/customXml" ds:itemID="{6CFA0988-564C-4454-AB4F-1E7F3FAAE556}">
+<ds:datastoreItem xmlns:ds="http://schemas.openxmlformats.org/officeDocument/2006/customXml" ds:itemID="{7FE49E91-FDAE-4594-A97B-A647CEFF3CB8}">
   <ds:schemaRefs>
     <ds:schemaRef ds:uri="http://schemas.openxmlformats.org/officeDocument/2006/bibliography"/>
   </ds:schemaRefs>

</xml_diff>